<commit_message>
the data eassy and ppt
</commit_message>
<xml_diff>
--- a/4-13pre-eassy/essay-孙春辉-2022015232.docx
+++ b/4-13pre-eassy/essay-孙春辉-2022015232.docx
@@ -19,7 +19,6 @@
         </w:rPr>
         <w:t>Big Data Analysis: Historical Insights and China</w:t>
       </w:r>
-      <w:proofErr w:type="gramStart"/>
       <w:r>
         <w:rPr>
           <w:rFonts w:hint="eastAsia"/>
@@ -28,7 +27,6 @@
         </w:rPr>
         <w:t>’</w:t>
       </w:r>
-      <w:proofErr w:type="gramEnd"/>
       <w:r>
         <w:rPr>
           <w:rFonts w:hint="eastAsia"/>
@@ -99,7 +97,6 @@
         </w:rPr>
         <w:t xml:space="preserve">Luca </w:t>
       </w:r>
-      <w:proofErr w:type="spellStart"/>
       <w:r>
         <w:rPr>
           <w:rFonts w:hint="eastAsia"/>
@@ -114,7 +111,6 @@
         </w:rPr>
         <w:t>chdimt</w:t>
       </w:r>
-      <w:proofErr w:type="spellEnd"/>
       <w:r>
         <w:rPr>
           <w:rFonts w:hint="eastAsia"/>
@@ -153,105 +149,133 @@
       <w:pPr>
         <w:pStyle w:val="12"/>
         <w:ind w:firstLine="360"/>
-      </w:pPr>
+        <w:rPr>
+          <w:rFonts w:hint="eastAsia"/>
+        </w:rPr>
+      </w:pPr>
+      <w:r>
+        <w:t>I</w:t>
+      </w:r>
+      <w:r>
+        <w:rPr>
+          <w:rFonts w:hint="eastAsia"/>
+        </w:rPr>
+        <w:t>n recent years,</w:t>
+      </w:r>
+      <w:r>
+        <w:rPr>
+          <w:rFonts w:hint="eastAsia"/>
+        </w:rPr>
+        <w:t xml:space="preserve"> </w:t>
+      </w:r>
+      <w:r>
+        <w:rPr>
+          <w:rFonts w:hint="eastAsia"/>
+        </w:rPr>
+        <w:t>the development o</w:t>
+      </w:r>
+      <w:r>
+        <w:rPr>
+          <w:rFonts w:hint="eastAsia"/>
+        </w:rPr>
+        <w:t>f</w:t>
+      </w:r>
+      <w:r>
+        <w:rPr>
+          <w:rFonts w:hint="eastAsia"/>
+        </w:rPr>
+        <w:t xml:space="preserve"> big data models more and more rapidly</w:t>
+      </w:r>
+      <w:r>
+        <w:rPr>
+          <w:rFonts w:hint="eastAsia"/>
+        </w:rPr>
+        <w:t xml:space="preserve">, and everyone </w:t>
+      </w:r>
+      <w:r>
+        <w:rPr>
+          <w:rFonts w:hint="eastAsia"/>
+        </w:rPr>
+        <w:t>have forgotten the</w:t>
+      </w:r>
+      <w:r>
+        <w:rPr>
+          <w:rFonts w:hint="eastAsia"/>
+        </w:rPr>
+        <w:t xml:space="preserve"> role of the</w:t>
+      </w:r>
+      <w:r>
+        <w:rPr>
+          <w:rFonts w:hint="eastAsia"/>
+        </w:rPr>
+        <w:t xml:space="preserve"> most important part o</w:t>
+      </w:r>
+      <w:r>
+        <w:rPr>
+          <w:rFonts w:hint="eastAsia"/>
+        </w:rPr>
+        <w:t>f</w:t>
+      </w:r>
+      <w:r>
+        <w:rPr>
+          <w:rFonts w:hint="eastAsia"/>
+        </w:rPr>
+        <w:t xml:space="preserve"> the big data </w:t>
+      </w:r>
+      <w:r>
+        <w:rPr>
+          <w:rFonts w:hint="eastAsia"/>
+        </w:rPr>
+        <w:t xml:space="preserve">modeling </w:t>
+      </w:r>
+      <w:r>
+        <w:rPr>
+          <w:rFonts w:hint="eastAsia"/>
+        </w:rPr>
+        <w:t>——</w:t>
+      </w:r>
+      <w:r>
+        <w:rPr>
+          <w:rFonts w:hint="eastAsia"/>
+        </w:rPr>
+        <w:t xml:space="preserve"> the big data analytics. </w:t>
+      </w:r>
+      <w:r>
+        <w:t>T</w:t>
+      </w:r>
+      <w:r>
+        <w:rPr>
+          <w:rFonts w:hint="eastAsia"/>
+        </w:rPr>
+        <w:t>he importance of data analytics determines the basic level o</w:t>
+      </w:r>
+      <w:r>
+        <w:rPr>
+          <w:rFonts w:hint="eastAsia"/>
+        </w:rPr>
+        <w:t>f</w:t>
+      </w:r>
+      <w:r>
+        <w:rPr>
+          <w:rFonts w:hint="eastAsia"/>
+        </w:rPr>
+        <w:t xml:space="preserve"> </w:t>
+      </w:r>
+      <w:r>
+        <w:t>accuracy</w:t>
+      </w:r>
+      <w:r>
+        <w:rPr>
+          <w:rFonts w:hint="eastAsia"/>
+        </w:rPr>
+        <w:t xml:space="preserve"> of big data modeling. And this essay will introduce the role of big data analysis.</w:t>
+      </w:r>
     </w:p>
     <w:p>
       <w:pPr>
         <w:pStyle w:val="12"/>
         <w:ind w:firstLine="360"/>
-        <w:rPr>
-          <w:rFonts w:hint="eastAsia"/>
-        </w:rPr>
-      </w:pPr>
-      <w:r>
-        <w:t>I</w:t>
-      </w:r>
-      <w:r>
-        <w:rPr>
-          <w:rFonts w:hint="eastAsia"/>
-        </w:rPr>
-        <w:t>n recent years,</w:t>
-      </w:r>
-      <w:r>
-        <w:rPr>
-          <w:rFonts w:hint="eastAsia"/>
-        </w:rPr>
-        <w:t xml:space="preserve"> </w:t>
-      </w:r>
-      <w:r>
-        <w:rPr>
-          <w:rFonts w:hint="eastAsia"/>
-        </w:rPr>
-        <w:t xml:space="preserve">the development </w:t>
-      </w:r>
-      <w:proofErr w:type="spellStart"/>
-      <w:r>
-        <w:rPr>
-          <w:rFonts w:hint="eastAsia"/>
-        </w:rPr>
-        <w:t>od</w:t>
-      </w:r>
-      <w:proofErr w:type="spellEnd"/>
-      <w:r>
-        <w:rPr>
-          <w:rFonts w:hint="eastAsia"/>
-        </w:rPr>
-        <w:t xml:space="preserve"> big data models more and more rapidly</w:t>
-      </w:r>
-      <w:r>
-        <w:rPr>
-          <w:rFonts w:hint="eastAsia"/>
-        </w:rPr>
-        <w:t xml:space="preserve">, and everyone </w:t>
-      </w:r>
-      <w:r>
-        <w:rPr>
-          <w:rFonts w:hint="eastAsia"/>
-        </w:rPr>
-        <w:t>have forgotten the</w:t>
-      </w:r>
-      <w:r>
-        <w:rPr>
-          <w:rFonts w:hint="eastAsia"/>
-        </w:rPr>
-        <w:t xml:space="preserve"> role of the</w:t>
-      </w:r>
-      <w:r>
-        <w:rPr>
-          <w:rFonts w:hint="eastAsia"/>
-        </w:rPr>
-        <w:t xml:space="preserve"> most important part o</w:t>
-      </w:r>
-      <w:r>
-        <w:rPr>
-          <w:rFonts w:hint="eastAsia"/>
-        </w:rPr>
-        <w:t>f</w:t>
-      </w:r>
-      <w:r>
-        <w:rPr>
-          <w:rFonts w:hint="eastAsia"/>
-        </w:rPr>
-        <w:t xml:space="preserve"> the big data </w:t>
-      </w:r>
-      <w:r>
-        <w:rPr>
-          <w:rFonts w:hint="eastAsia"/>
-        </w:rPr>
-        <w:t xml:space="preserve">modeling </w:t>
-      </w:r>
-      <w:r>
-        <w:rPr>
-          <w:rFonts w:hint="eastAsia"/>
-        </w:rPr>
-        <w:t>——</w:t>
-      </w:r>
-      <w:r>
-        <w:rPr>
-          <w:rFonts w:hint="eastAsia"/>
-        </w:rPr>
-        <w:t xml:space="preserve"> the big data analytics. </w:t>
-      </w:r>
+      </w:pPr>
       <w:r>
         <w:t>T</w:t>
       </w:r>
@@ -259,28 +283,85 @@
         <w:rPr>
           <w:rFonts w:hint="eastAsia"/>
         </w:rPr>
-        <w:t>he importance of data analytics determines the basic level o</w:t>
-      </w:r>
-      <w:r>
-        <w:rPr>
-          <w:rFonts w:hint="eastAsia"/>
-        </w:rPr>
-        <w:t>f</w:t>
-      </w:r>
-      <w:r>
-        <w:rPr>
-          <w:rFonts w:hint="eastAsia"/>
-        </w:rPr>
-        <w:t xml:space="preserve"> </w:t>
-      </w:r>
-      <w:r>
-        <w:t>accuracy</w:t>
-      </w:r>
-      <w:r>
-        <w:rPr>
-          <w:rFonts w:hint="eastAsia"/>
-        </w:rPr>
-        <w:t xml:space="preserve"> of big data modeling. And this essay will introduce the role of big data analysis.</w:t>
+        <w:t xml:space="preserve">his </w:t>
+      </w:r>
+      <w:r>
+        <w:rPr>
+          <w:rFonts w:hint="eastAsia"/>
+        </w:rPr>
+        <w:t xml:space="preserve">essay </w:t>
+      </w:r>
+      <w:r>
+        <w:rPr>
+          <w:rFonts w:hint="eastAsia"/>
+        </w:rPr>
+        <w:t>is structured into three key sections.it begins with</w:t>
+      </w:r>
+      <w:r>
+        <w:rPr>
+          <w:rFonts w:hint="eastAsia"/>
+        </w:rPr>
+        <w:t xml:space="preserve"> introduce </w:t>
+      </w:r>
+      <w:r>
+        <w:t>what</w:t>
+      </w:r>
+      <w:r>
+        <w:rPr>
+          <w:rFonts w:hint="eastAsia"/>
+        </w:rPr>
+        <w:t xml:space="preserve"> is the big data analytics and explain why we use big data analytics</w:t>
+      </w:r>
+      <w:r>
+        <w:rPr>
+          <w:rFonts w:hint="eastAsia"/>
+        </w:rPr>
+        <w:t>, followed by</w:t>
+      </w:r>
+      <w:r>
+        <w:rPr>
+          <w:rFonts w:hint="eastAsia"/>
+        </w:rPr>
+        <w:t xml:space="preserve"> </w:t>
+      </w:r>
+      <w:r>
+        <w:rPr>
+          <w:rFonts w:hint="eastAsia"/>
+        </w:rPr>
+        <w:t>a macro history of big data analytics in the world and</w:t>
+      </w:r>
+      <w:r>
+        <w:rPr>
+          <w:rFonts w:hint="eastAsia"/>
+        </w:rPr>
+        <w:t xml:space="preserve"> big data analytics about China,</w:t>
+      </w:r>
+      <w:r>
+        <w:rPr>
+          <w:rFonts w:hint="eastAsia"/>
+        </w:rPr>
+        <w:t xml:space="preserve"> </w:t>
+      </w:r>
+      <w:r>
+        <w:rPr>
+          <w:rFonts w:hint="eastAsia"/>
+        </w:rPr>
+        <w:t xml:space="preserve">and concludes with the future of big data analysis. </w:t>
+      </w:r>
+      <w:r>
+        <w:t>T</w:t>
+      </w:r>
+      <w:r>
+        <w:rPr>
+          <w:rFonts w:hint="eastAsia"/>
+        </w:rPr>
+        <w:t xml:space="preserve">hen </w:t>
+      </w:r>
+      <w:r>
+        <w:rPr>
+          <w:rFonts w:hint="eastAsia"/>
+        </w:rPr>
+        <w:t>anecdotes will be interspersed throughout the essay.</w:t>
       </w:r>
     </w:p>
     <w:p>
@@ -289,140 +370,10 @@
         <w:ind w:firstLine="360"/>
       </w:pPr>
       <w:r>
-        <w:t>T</w:t>
-      </w:r>
-      <w:r>
-        <w:rPr>
-          <w:rFonts w:hint="eastAsia"/>
-        </w:rPr>
-        <w:t xml:space="preserve">his </w:t>
-      </w:r>
-      <w:r>
-        <w:rPr>
-          <w:rFonts w:hint="eastAsia"/>
-        </w:rPr>
-        <w:t xml:space="preserve">essay </w:t>
-      </w:r>
-      <w:r>
-        <w:rPr>
-          <w:rFonts w:hint="eastAsia"/>
-        </w:rPr>
-        <w:t xml:space="preserve">is structured into three </w:t>
-      </w:r>
-      <w:proofErr w:type="gramStart"/>
-      <w:r>
-        <w:rPr>
-          <w:rFonts w:hint="eastAsia"/>
-        </w:rPr>
-        <w:t>key</w:t>
-      </w:r>
-      <w:proofErr w:type="gramEnd"/>
-      <w:r>
-        <w:rPr>
-          <w:rFonts w:hint="eastAsia"/>
-        </w:rPr>
-        <w:t xml:space="preserve"> sections.it begins with</w:t>
-      </w:r>
-      <w:r>
-        <w:rPr>
-          <w:rFonts w:hint="eastAsia"/>
-        </w:rPr>
-        <w:t xml:space="preserve"> introduce </w:t>
-      </w:r>
-      <w:r>
-        <w:t>what</w:t>
-      </w:r>
-      <w:r>
-        <w:rPr>
-          <w:rFonts w:hint="eastAsia"/>
-        </w:rPr>
-        <w:t xml:space="preserve"> is the big data analytics and explain why we use big data analytics</w:t>
-      </w:r>
-      <w:r>
-        <w:rPr>
-          <w:rFonts w:hint="eastAsia"/>
-        </w:rPr>
-        <w:t>, followed by</w:t>
-      </w:r>
-      <w:r>
-        <w:rPr>
-          <w:rFonts w:hint="eastAsia"/>
-        </w:rPr>
-        <w:t xml:space="preserve"> </w:t>
-      </w:r>
-      <w:r>
-        <w:rPr>
-          <w:rFonts w:hint="eastAsia"/>
-        </w:rPr>
-        <w:t>a macro history of big data analytics</w:t>
-      </w:r>
-      <w:r>
-        <w:rPr>
-          <w:rFonts w:hint="eastAsia"/>
-        </w:rPr>
-        <w:t xml:space="preserve"> in the world and</w:t>
-      </w:r>
-      <w:r>
-        <w:rPr>
-          <w:rFonts w:hint="eastAsia"/>
-        </w:rPr>
-        <w:t xml:space="preserve"> big data analytics about China,</w:t>
-      </w:r>
-      <w:r>
-        <w:rPr>
-          <w:rFonts w:hint="eastAsia"/>
-        </w:rPr>
-        <w:t xml:space="preserve"> </w:t>
-      </w:r>
-      <w:r>
-        <w:rPr>
-          <w:rFonts w:hint="eastAsia"/>
-        </w:rPr>
-        <w:t xml:space="preserve">and concludes with the future of big data analysis. </w:t>
-      </w:r>
-      <w:r>
-        <w:t>T</w:t>
-      </w:r>
-      <w:r>
-        <w:rPr>
-          <w:rFonts w:hint="eastAsia"/>
-        </w:rPr>
-        <w:t xml:space="preserve">hen </w:t>
-      </w:r>
-      <w:r>
-        <w:rPr>
-          <w:rFonts w:hint="eastAsia"/>
-        </w:rPr>
-        <w:t>anecdotes will be interspersed throughout the essay.</w:t>
-      </w:r>
-    </w:p>
-    <w:p>
-      <w:pPr>
-        <w:pStyle w:val="12"/>
-        <w:ind w:firstLine="360"/>
-        <w:rPr>
-          <w:rFonts w:hint="eastAsia"/>
-        </w:rPr>
-      </w:pPr>
-      <w:r>
-        <w:rPr>
-          <w:rFonts w:hint="eastAsia"/>
-        </w:rPr>
-        <w:t xml:space="preserve">What </w:t>
-      </w:r>
-      <w:proofErr w:type="gramStart"/>
-      <w:r>
-        <w:rPr>
-          <w:rFonts w:hint="eastAsia"/>
-        </w:rPr>
-        <w:t>is</w:t>
-      </w:r>
-      <w:proofErr w:type="gramEnd"/>
-      <w:r>
-        <w:rPr>
-          <w:rFonts w:hint="eastAsia"/>
-        </w:rPr>
-        <w:t xml:space="preserve"> big data analytics?</w:t>
+        <w:rPr>
+          <w:rFonts w:hint="eastAsia"/>
+        </w:rPr>
+        <w:t>What is big data analytics?</w:t>
       </w:r>
       <w:r>
         <w:rPr>
@@ -473,11 +424,11 @@
         <w:t>“</w:t>
       </w:r>
       <w:r>
-        <w:t xml:space="preserve">Data is woven into the everyday fabric of our lives. With the rise of mobile, social media, and smart technologies associated with the Internet of Things (IoT), we now transmit more </w:t>
+        <w:t xml:space="preserve">Data is woven into the everyday fabric of our lives. With the rise of mobile, social media, and smart technologies associated with the Internet of Things (IoT), we now transmit more data than ever before—and at a dizzying speed. Thanks to big data analytics, </w:t>
       </w:r>
       <w:r>
         <w:lastRenderedPageBreak/>
-        <w:t>data than ever before—and at a dizzying speed. Thanks to big data analytics, organizations can now use that information to rapidly improve the way they work, think, and provide value to their customers. With the assistance of tools and applications, big data can help you gain insights, optimize operations, and predict future outcomes.</w:t>
+        <w:t>organizations can now use that information to rapidly improve the way they work, think, and provide value to their customers. With the assistance of tools and applications, big data can help you gain insights, optimize operations, and predict future outcomes.</w:t>
       </w:r>
       <w:r>
         <w:rPr>
@@ -524,39 +475,12 @@
     </w:p>
     <w:p>
       <w:pPr>
-        <w:pStyle w:val="2"/>
-        <w:numPr>
-          <w:ilvl w:val="0"/>
-          <w:numId w:val="1"/>
-        </w:numPr>
-        <w:rPr>
-          <w:rFonts w:hint="eastAsia"/>
-        </w:rPr>
-      </w:pPr>
-      <w:r>
-        <w:rPr>
-          <w:rFonts w:hint="eastAsia"/>
-        </w:rPr>
-        <w:t xml:space="preserve">The History and </w:t>
-      </w:r>
-      <w:r>
-        <w:rPr>
-          <w:rFonts w:hint="eastAsia"/>
-        </w:rPr>
-        <w:t>E</w:t>
-      </w:r>
-      <w:r>
-        <w:rPr>
-          <w:rFonts w:hint="eastAsia"/>
-        </w:rPr>
-        <w:t>volution</w:t>
-      </w:r>
-      <w:r>
-        <w:rPr>
-          <w:rFonts w:hint="eastAsia"/>
-        </w:rPr>
-        <w:t xml:space="preserve"> of Big Data Analysis</w:t>
-      </w:r>
+        <w:pStyle w:val="12"/>
+        <w:ind w:firstLine="360"/>
+        <w:rPr>
+          <w:rFonts w:hint="eastAsia"/>
+        </w:rPr>
+      </w:pPr>
     </w:p>
     <w:p>
       <w:pPr>
@@ -594,21 +518,7 @@
         <w:rPr>
           <w:rFonts w:hint="eastAsia"/>
         </w:rPr>
-        <w:t xml:space="preserve">he </w:t>
-      </w:r>
-      <w:proofErr w:type="spellStart"/>
-      <w:r>
-        <w:rPr>
-          <w:rFonts w:hint="eastAsia"/>
-        </w:rPr>
-        <w:t>Ishango</w:t>
-      </w:r>
-      <w:proofErr w:type="spellEnd"/>
-      <w:r>
-        <w:rPr>
-          <w:rFonts w:hint="eastAsia"/>
-        </w:rPr>
-        <w:t xml:space="preserve"> Bone was discovered in 1960 in </w:t>
+        <w:t xml:space="preserve">he Ishango Bone was discovered in 1960 in </w:t>
       </w:r>
       <w:r>
         <w:t>what</w:t>
@@ -620,10 +530,7 @@
         <w:t xml:space="preserve"> is now known as Uganda and is thought to be one of the earliest pieces of evidence of prehistoric data storage.</w:t>
       </w:r>
       <w:r>
-        <w:t xml:space="preserve"> </w:t>
-      </w:r>
-      <w:r>
-        <w:t>This may differ from the perceptions of most people, but humans did use data analysis technology as early as 18,000 years ago.</w:t>
+        <w:t xml:space="preserve"> This may differ from the perceptions of most people, but humans did use data analysis technology as early as 18,000 years ago.</w:t>
       </w:r>
     </w:p>
     <w:p>
@@ -661,74 +568,27 @@
         </w:rPr>
         <w:t xml:space="preserve">. </w:t>
       </w:r>
-      <w:proofErr w:type="gramStart"/>
-      <w:r>
-        <w:t>The</w:t>
-      </w:r>
-      <w:proofErr w:type="gramEnd"/>
-      <w:r>
-        <w:t xml:space="preserve"> first data-processing machine appeared in 1943 and was developed by the British to decipher Nazi codes during World War II. This device, named Colossus, searched for patterns in intercepted messages at a rate of 5,000 characters per second, reducing the length of time the task took from weeks </w:t>
-      </w:r>
-      <w:r>
+      <w:r>
+        <w:t>The first data-processing machine appeared in 1943 and was developed by the British to decipher Nazi codes during World War II. This device, named Colossus, searched for patterns in intercepted messages at a rate of 5,000 characters per second, reducing the length of time the task took from weeks to merely hours.</w:t>
+      </w:r>
+      <w:r>
+        <w:rPr>
+          <w:rFonts w:hint="eastAsia"/>
+        </w:rPr>
+        <w:t xml:space="preserve"> Then, in 1965 , the United States Government decided to build the first data centre to store over tax returns and sets of fingerprints. The project </w:t>
+      </w:r>
+      <w:r>
+        <w:rPr>
+          <w:rFonts w:hint="eastAsia"/>
+        </w:rPr>
         <w:lastRenderedPageBreak/>
-        <w:t>to merely hours.</w:t>
-      </w:r>
-      <w:r>
-        <w:rPr>
-          <w:rFonts w:hint="eastAsia"/>
-        </w:rPr>
-        <w:t xml:space="preserve"> Then, in </w:t>
-      </w:r>
-      <w:proofErr w:type="gramStart"/>
-      <w:r>
-        <w:rPr>
-          <w:rFonts w:hint="eastAsia"/>
-        </w:rPr>
-        <w:t>1965 ,</w:t>
-      </w:r>
-      <w:proofErr w:type="gramEnd"/>
-      <w:r>
-        <w:rPr>
-          <w:rFonts w:hint="eastAsia"/>
-        </w:rPr>
-        <w:t xml:space="preserve"> the United States Government decided to build the first data </w:t>
-      </w:r>
-      <w:proofErr w:type="spellStart"/>
-      <w:r>
-        <w:rPr>
-          <w:rFonts w:hint="eastAsia"/>
-        </w:rPr>
-        <w:t>centre</w:t>
-      </w:r>
-      <w:proofErr w:type="spellEnd"/>
-      <w:r>
-        <w:rPr>
-          <w:rFonts w:hint="eastAsia"/>
-        </w:rPr>
-        <w:t xml:space="preserve"> to store over tax returns and sets of fingerprints. The project was later dropped but is widely accepted as the beginning of the electronic data storage era. The internet age and the dawn of big data is coming, because the World Wide Web and developed HTML is created by Tim Berners-Lee and Robert </w:t>
-      </w:r>
-      <w:proofErr w:type="spellStart"/>
-      <w:r>
-        <w:rPr>
-          <w:rFonts w:hint="eastAsia"/>
-        </w:rPr>
-        <w:t>Cailliau</w:t>
-      </w:r>
-      <w:proofErr w:type="spellEnd"/>
-      <w:r>
-        <w:rPr>
-          <w:rFonts w:hint="eastAsia"/>
-        </w:rPr>
-        <w:t xml:space="preserve"> between 1989 and 1990.</w:t>
+        <w:t>was later dropped but is widely accepted as the beginning of the electronic data storage era. The internet age and the dawn of big data is coming, because the World Wide Web and developed HTML is created by Tim Berners-Lee and Robert Cailliau between 1989 and 1990.</w:t>
       </w:r>
     </w:p>
     <w:p>
       <w:pPr>
         <w:pStyle w:val="12"/>
         <w:ind w:firstLine="360"/>
-        <w:rPr>
-          <w:rFonts w:hint="eastAsia"/>
-        </w:rPr>
       </w:pPr>
       <w:r>
         <w:rPr>
@@ -752,21 +612,7 @@
         <w:rPr>
           <w:rFonts w:hint="eastAsia"/>
         </w:rPr>
-        <w:t xml:space="preserve">Since </w:t>
-      </w:r>
-      <w:proofErr w:type="gramStart"/>
-      <w:r>
-        <w:rPr>
-          <w:rFonts w:hint="eastAsia"/>
-        </w:rPr>
-        <w:t>the  early</w:t>
-      </w:r>
-      <w:proofErr w:type="gramEnd"/>
-      <w:r>
-        <w:rPr>
-          <w:rFonts w:hint="eastAsia"/>
-        </w:rPr>
-        <w:t xml:space="preserve"> 2000s,the internet and the Web has offered unique data collections and data analysis </w:t>
+        <w:t xml:space="preserve">Since the  early 2000s,the internet and the Web has offered unique data collections and data analysis </w:t>
       </w:r>
       <w:r>
         <w:t>opportunities</w:t>
@@ -832,24 +678,8 @@
         <w:rPr>
           <w:rFonts w:hint="eastAsia"/>
         </w:rPr>
-        <w:t xml:space="preserve"> innovations like cloud computing and artificial intelligence. Though the big data has blossomed only in the last </w:t>
-      </w:r>
-      <w:proofErr w:type="gramStart"/>
-      <w:r>
-        <w:rPr>
-          <w:rFonts w:hint="eastAsia"/>
-        </w:rPr>
-        <w:t>decade ,</w:t>
-      </w:r>
-      <w:proofErr w:type="gramEnd"/>
-      <w:r>
-        <w:rPr>
-          <w:rFonts w:hint="eastAsia"/>
-        </w:rPr>
-        <w:t xml:space="preserve"> it is already being used in China in many aspects of life. For </w:t>
-      </w:r>
-      <w:proofErr w:type="spellStart"/>
-      <w:proofErr w:type="gramStart"/>
+        <w:t xml:space="preserve"> innovations like cloud computing and artificial intelligence. Though the big data has blossomed only in the last decade, it is already being used in China in many aspects of life. For </w:t>
+      </w:r>
       <w:r>
         <w:t>example</w:t>
       </w:r>
@@ -857,15 +687,19 @@
         <w:rPr>
           <w:rFonts w:hint="eastAsia"/>
         </w:rPr>
-        <w:t>,Baidu</w:t>
-      </w:r>
-      <w:proofErr w:type="spellEnd"/>
-      <w:proofErr w:type="gramEnd"/>
-      <w:r>
-        <w:rPr>
-          <w:rFonts w:hint="eastAsia"/>
-        </w:rPr>
-        <w:t xml:space="preserve"> is using big data to track and project patterns n disease, which can help hospital administrators make vaccines or schedule staff.</w:t>
+        <w:t>,</w:t>
+      </w:r>
+      <w:r>
+        <w:rPr>
+          <w:rFonts w:hint="eastAsia"/>
+        </w:rPr>
+        <w:t xml:space="preserve"> </w:t>
+      </w:r>
+      <w:r>
+        <w:rPr>
+          <w:rFonts w:hint="eastAsia"/>
+        </w:rPr>
+        <w:t>Baidu is using big data to track and project patterns n disease, which can help hospital administrators make vaccines or schedule staff.</w:t>
       </w:r>
       <w:r>
         <w:rPr>
@@ -898,37 +732,8 @@
         <w:rPr>
           <w:rFonts w:hint="eastAsia"/>
         </w:rPr>
-        <w:t xml:space="preserve"> chat network, </w:t>
-      </w:r>
-      <w:proofErr w:type="spellStart"/>
-      <w:r>
-        <w:rPr>
-          <w:rFonts w:hint="eastAsia"/>
-        </w:rPr>
-        <w:t>Wechat</w:t>
-      </w:r>
-      <w:proofErr w:type="spellEnd"/>
-      <w:r>
-        <w:rPr>
-          <w:rFonts w:hint="eastAsia"/>
-        </w:rPr>
-        <w:t xml:space="preserve"> and </w:t>
-      </w:r>
-      <w:proofErr w:type="gramStart"/>
-      <w:r>
-        <w:rPr>
-          <w:rFonts w:hint="eastAsia"/>
-        </w:rPr>
-        <w:t>QQ ,</w:t>
-      </w:r>
-      <w:proofErr w:type="gramEnd"/>
-      <w:r>
-        <w:rPr>
-          <w:rFonts w:hint="eastAsia"/>
-        </w:rPr>
-        <w:t xml:space="preserve"> are using social data to identify the trendsetters among groups of friends, and target marketing spending on those people. </w:t>
-      </w:r>
-      <w:proofErr w:type="gramStart"/>
+        <w:t xml:space="preserve"> chat network, Wechat and QQ , are using social data to identify the trendsetters among groups of friends, and target marketing spending on those people. </w:t>
+      </w:r>
       <w:r>
         <w:t>Alibaba</w:t>
       </w:r>
@@ -936,14 +741,7 @@
         <w:rPr>
           <w:rFonts w:hint="eastAsia"/>
         </w:rPr>
-        <w:t xml:space="preserve"> ,</w:t>
-      </w:r>
-      <w:proofErr w:type="gramEnd"/>
-      <w:r>
-        <w:rPr>
-          <w:rFonts w:hint="eastAsia"/>
-        </w:rPr>
-        <w:t xml:space="preserve"> China</w:t>
+        <w:t xml:space="preserve"> , China</w:t>
       </w:r>
       <w:r>
         <w:t>’</w:t>
@@ -976,9 +774,160 @@
     <w:p>
       <w:pPr>
         <w:pStyle w:val="12"/>
-        <w:rPr>
-          <w:rFonts w:hint="eastAsia"/>
-        </w:rPr>
+        <w:ind w:firstLine="360"/>
+        <w:rPr>
+          <w:rFonts w:hint="eastAsia"/>
+        </w:rPr>
+      </w:pPr>
+      <w:r>
+        <w:rPr>
+          <w:rFonts w:hint="eastAsia"/>
+        </w:rPr>
+        <w:t xml:space="preserve">In </w:t>
+      </w:r>
+      <w:r>
+        <w:t>addition</w:t>
+      </w:r>
+      <w:r>
+        <w:rPr>
+          <w:rFonts w:hint="eastAsia"/>
+        </w:rPr>
+        <w:t xml:space="preserve"> to these macro-level advances and changes, what struck us more deeply was the </w:t>
+      </w:r>
+      <w:r>
+        <w:t>improvement</w:t>
+      </w:r>
+      <w:r>
+        <w:rPr>
+          <w:rFonts w:hint="eastAsia"/>
+        </w:rPr>
+        <w:t xml:space="preserve"> in our daily lives. </w:t>
+      </w:r>
+      <w:r>
+        <w:t>T</w:t>
+      </w:r>
+      <w:r>
+        <w:rPr>
+          <w:rFonts w:hint="eastAsia"/>
+        </w:rPr>
+        <w:t xml:space="preserve">he traffic prediction is more correct than before with the addition of big data analysis technology. </w:t>
+      </w:r>
+      <w:r>
+        <w:t>T</w:t>
+      </w:r>
+      <w:r>
+        <w:rPr>
+          <w:rFonts w:hint="eastAsia"/>
+        </w:rPr>
+        <w:t xml:space="preserve">he difference </w:t>
+      </w:r>
+      <w:r>
+        <w:rPr>
+          <w:rFonts w:hint="eastAsia"/>
+        </w:rPr>
+        <w:lastRenderedPageBreak/>
+        <w:t xml:space="preserve">between the time predicted by the previous map and the real one is huge, and it may be more than ten minutes apart. </w:t>
+      </w:r>
+      <w:r>
+        <w:t>B</w:t>
+      </w:r>
+      <w:r>
+        <w:rPr>
+          <w:rFonts w:hint="eastAsia"/>
+        </w:rPr>
+        <w:t xml:space="preserve">ut now, the </w:t>
+      </w:r>
+      <w:r>
+        <w:t>traffic</w:t>
+      </w:r>
+      <w:r>
+        <w:rPr>
+          <w:rFonts w:hint="eastAsia"/>
+        </w:rPr>
+        <w:t xml:space="preserve"> signals</w:t>
+      </w:r>
+      <w:r>
+        <w:t>’</w:t>
+      </w:r>
+      <w:r>
+        <w:rPr>
+          <w:rFonts w:hint="eastAsia"/>
+        </w:rPr>
+        <w:t xml:space="preserve"> time changed</w:t>
+      </w:r>
+      <w:r>
+        <w:rPr>
+          <w:rFonts w:hint="eastAsia"/>
+        </w:rPr>
+        <w:t xml:space="preserve"> accurate to seconds. </w:t>
+      </w:r>
+      <w:r>
+        <w:t>T</w:t>
+      </w:r>
+      <w:r>
+        <w:rPr>
+          <w:rFonts w:hint="eastAsia"/>
+        </w:rPr>
+        <w:t>hi</w:t>
+      </w:r>
+      <w:r>
+        <w:rPr>
+          <w:rFonts w:hint="eastAsia"/>
+        </w:rPr>
+        <w:t>s</w:t>
+      </w:r>
+      <w:r>
+        <w:rPr>
+          <w:rFonts w:hint="eastAsia"/>
+        </w:rPr>
+        <w:t xml:space="preserve"> applied to autonomous driving </w:t>
+      </w:r>
+      <w:r>
+        <w:rPr>
+          <w:rFonts w:hint="eastAsia"/>
+        </w:rPr>
+        <w:t>for</w:t>
+      </w:r>
+      <w:r>
+        <w:rPr>
+          <w:rFonts w:hint="eastAsia"/>
+        </w:rPr>
+        <w:t xml:space="preserve"> realize the optimal path planning</w:t>
+      </w:r>
+      <w:r>
+        <w:rPr>
+          <w:rFonts w:hint="eastAsia"/>
+        </w:rPr>
+        <w:t xml:space="preserve"> that will reduce traffic congression and provide us with the best options to quickly reach our destination. </w:t>
+      </w:r>
+      <w:r>
+        <w:t>O</w:t>
+      </w:r>
+      <w:r>
+        <w:rPr>
+          <w:rFonts w:hint="eastAsia"/>
+        </w:rPr>
+        <w:t>ther sides, we can use this to visualize the tender of commodities</w:t>
+      </w:r>
+      <w:r>
+        <w:t>’</w:t>
+      </w:r>
+      <w:r>
+        <w:rPr>
+          <w:rFonts w:hint="eastAsia"/>
+        </w:rPr>
+        <w:t xml:space="preserve"> price and help us to decide when and on which platform to buy.</w:t>
+      </w:r>
+      <w:r>
+        <w:rPr>
+          <w:rFonts w:hint="eastAsia"/>
+        </w:rPr>
+        <w:t xml:space="preserve"> </w:t>
+      </w:r>
+    </w:p>
+    <w:p>
+      <w:pPr>
+        <w:pStyle w:val="12"/>
       </w:pPr>
       <w:r>
         <w:tab/>
@@ -988,173 +937,14 @@
         <w:rPr>
           <w:rFonts w:hint="eastAsia"/>
         </w:rPr>
-        <w:t xml:space="preserve">n the </w:t>
-      </w:r>
-      <w:proofErr w:type="gramStart"/>
-      <w:r>
-        <w:rPr>
-          <w:rFonts w:hint="eastAsia"/>
-        </w:rPr>
-        <w:t>future ,</w:t>
-      </w:r>
-      <w:proofErr w:type="gramEnd"/>
-      <w:r>
-        <w:rPr>
-          <w:rFonts w:hint="eastAsia"/>
-        </w:rPr>
-        <w:t xml:space="preserve"> big data will also be useful and disruptive for companies outside </w:t>
-      </w:r>
-      <w:r>
-        <w:rPr>
-          <w:rFonts w:hint="eastAsia"/>
-        </w:rPr>
-        <w:lastRenderedPageBreak/>
-        <w:t xml:space="preserve">of the tech sector. Banks can use big data to analyze consumer creditworthiness, while insurance companies can use it to find more secure investments for their funds. </w:t>
-      </w:r>
-      <w:r>
-        <w:t>T</w:t>
-      </w:r>
-      <w:r>
-        <w:rPr>
-          <w:rFonts w:hint="eastAsia"/>
-        </w:rPr>
-        <w:t xml:space="preserve">he </w:t>
-      </w:r>
-      <w:r>
-        <w:t>government</w:t>
-      </w:r>
-      <w:r>
-        <w:rPr>
-          <w:rFonts w:hint="eastAsia"/>
-        </w:rPr>
-        <w:t xml:space="preserve"> can use it to identify the shortcomings of urban planning.</w:t>
-      </w:r>
-      <w:r>
-        <w:rPr>
-          <w:rFonts w:hint="eastAsia"/>
-        </w:rPr>
-        <w:t xml:space="preserve"> </w:t>
-      </w:r>
-      <w:r>
-        <w:t>A</w:t>
-      </w:r>
-      <w:r>
-        <w:rPr>
-          <w:rFonts w:hint="eastAsia"/>
-        </w:rPr>
-        <w:t xml:space="preserve">utomotive manufacturers can use big data to manage supply chains, ensuring they produce the right number of components and ship cars to the right markets. </w:t>
-      </w:r>
-      <w:r>
-        <w:t>I</w:t>
-      </w:r>
-      <w:r>
-        <w:rPr>
-          <w:rFonts w:hint="eastAsia"/>
-        </w:rPr>
-        <w:t xml:space="preserve">n addition to above, there are many </w:t>
-      </w:r>
-      <w:proofErr w:type="gramStart"/>
-      <w:r>
-        <w:rPr>
-          <w:rFonts w:hint="eastAsia"/>
-        </w:rPr>
-        <w:t>potential</w:t>
-      </w:r>
-      <w:proofErr w:type="gramEnd"/>
-      <w:r>
-        <w:rPr>
-          <w:rFonts w:hint="eastAsia"/>
-        </w:rPr>
-        <w:t xml:space="preserve"> uses for big data in </w:t>
-      </w:r>
-      <w:r>
-        <w:t>government</w:t>
-      </w:r>
-      <w:r>
-        <w:rPr>
-          <w:rFonts w:hint="eastAsia"/>
-        </w:rPr>
-        <w:t xml:space="preserve">. </w:t>
-      </w:r>
-      <w:r>
-        <w:t>F</w:t>
-      </w:r>
-      <w:r>
-        <w:rPr>
-          <w:rFonts w:hint="eastAsia"/>
-        </w:rPr>
-        <w:t xml:space="preserve">or </w:t>
-      </w:r>
-      <w:proofErr w:type="gramStart"/>
-      <w:r>
-        <w:rPr>
-          <w:rFonts w:hint="eastAsia"/>
-        </w:rPr>
-        <w:t>example ,</w:t>
-      </w:r>
-      <w:proofErr w:type="gramEnd"/>
-      <w:r>
-        <w:rPr>
-          <w:rFonts w:hint="eastAsia"/>
-        </w:rPr>
-        <w:t xml:space="preserve"> </w:t>
-      </w:r>
-      <w:r>
-        <w:t>Beijing</w:t>
-      </w:r>
-      <w:r>
-        <w:rPr>
-          <w:rFonts w:hint="eastAsia"/>
-        </w:rPr>
-        <w:t xml:space="preserve"> is working with IBM to model and manage the city</w:t>
-      </w:r>
-      <w:r>
-        <w:t>’</w:t>
-      </w:r>
-      <w:r>
-        <w:rPr>
-          <w:rFonts w:hint="eastAsia"/>
-        </w:rPr>
-        <w:t xml:space="preserve">s smog problem. </w:t>
-      </w:r>
-      <w:r>
-        <w:t>F</w:t>
-      </w:r>
-      <w:r>
-        <w:rPr>
-          <w:rFonts w:hint="eastAsia"/>
-        </w:rPr>
-        <w:t xml:space="preserve">or historical </w:t>
-      </w:r>
-      <w:proofErr w:type="gramStart"/>
-      <w:r>
-        <w:rPr>
-          <w:rFonts w:hint="eastAsia"/>
-        </w:rPr>
-        <w:t>aspects,  feature</w:t>
-      </w:r>
-      <w:proofErr w:type="gramEnd"/>
-      <w:r>
-        <w:rPr>
-          <w:rFonts w:hint="eastAsia"/>
-        </w:rPr>
-        <w:t xml:space="preserve"> </w:t>
-      </w:r>
-      <w:r>
-        <w:t>extraction</w:t>
-      </w:r>
-      <w:r>
-        <w:rPr>
-          <w:rFonts w:hint="eastAsia"/>
-        </w:rPr>
-        <w:t xml:space="preserve"> can be performed with existing samples and to find some possibility about past things.</w:t>
+        <w:t xml:space="preserve">n the future , big data will also be useful and disruptive for companies outside of the tech sector. </w:t>
       </w:r>
     </w:p>
     <w:p>
       <w:pPr>
         <w:spacing w:line="360" w:lineRule="auto"/>
         <w:rPr>
-          <w:rFonts w:ascii="Comic Sans MS" w:hAnsi="Comic Sans MS" w:cs="Arial" w:hint="eastAsia"/>
+          <w:rFonts w:ascii="Comic Sans MS" w:hAnsi="Comic Sans MS" w:cs="Arial"/>
           <w:i/>
           <w:color w:val="FF0000"/>
           <w:sz w:val="24"/>
@@ -1235,16 +1025,8 @@
         <w:rPr>
           <w:szCs w:val="28"/>
         </w:rPr>
-        <w:t xml:space="preserve"> </w:t>
-      </w:r>
-      <w:proofErr w:type="gramStart"/>
-      <w:r>
-        <w:rPr>
-          <w:szCs w:val="28"/>
-        </w:rPr>
-        <w:t>”</w:t>
-      </w:r>
-      <w:proofErr w:type="gramEnd"/>
+        <w:t xml:space="preserve"> ”</w:t>
+      </w:r>
       <w:r>
         <w:rPr>
           <w:szCs w:val="28"/>
@@ -1348,14 +1130,12 @@
         </w:rPr>
         <w:t>百度百科</w:t>
       </w:r>
-      <w:proofErr w:type="gramStart"/>
       <w:r>
         <w:rPr>
           <w:szCs w:val="28"/>
         </w:rPr>
         <w:t>”</w:t>
       </w:r>
-      <w:proofErr w:type="gramEnd"/>
       <w:r>
         <w:rPr>
           <w:szCs w:val="28"/>
@@ -1378,21 +1158,7 @@
         <w:rPr>
           <w:szCs w:val="28"/>
         </w:rPr>
-        <w:t xml:space="preserve">[EB/OL]. http://baike.baidu.com/ </w:t>
-      </w:r>
-      <w:proofErr w:type="spellStart"/>
-      <w:r>
-        <w:rPr>
-          <w:szCs w:val="28"/>
-        </w:rPr>
-        <w:t>subview</w:t>
-      </w:r>
-      <w:proofErr w:type="spellEnd"/>
-      <w:r>
-        <w:rPr>
-          <w:szCs w:val="28"/>
-        </w:rPr>
-        <w:t>/6954399/13647476.htm</w:t>
+        <w:t>[EB/OL]. http://baike.baidu.com/ subview/6954399/13647476.htm</w:t>
       </w:r>
       <w:r>
         <w:rPr>
@@ -1443,14 +1209,12 @@
         </w:rPr>
         <w:t>[A ].</w:t>
       </w:r>
-      <w:proofErr w:type="gramStart"/>
       <w:r>
         <w:rPr>
           <w:szCs w:val="28"/>
         </w:rPr>
         <w:t>涂子沛</w:t>
       </w:r>
-      <w:proofErr w:type="gramEnd"/>
       <w:r>
         <w:rPr>
           <w:szCs w:val="28"/>
@@ -1522,16 +1286,8 @@
         <w:rPr>
           <w:szCs w:val="28"/>
         </w:rPr>
-        <w:t>郎格诺瓦，</w:t>
-      </w:r>
-      <w:proofErr w:type="gramStart"/>
-      <w:r>
-        <w:rPr>
-          <w:szCs w:val="28"/>
-        </w:rPr>
-        <w:t>瑟诺博司</w:t>
-      </w:r>
-      <w:proofErr w:type="gramEnd"/>
+        <w:t>郎格诺瓦，瑟诺博司</w:t>
+      </w:r>
       <w:r>
         <w:rPr>
           <w:szCs w:val="28"/>
@@ -1574,19 +1330,11 @@
         </w:rPr>
         <w:t xml:space="preserve"> </w:t>
       </w:r>
-      <w:proofErr w:type="gramStart"/>
-      <w:r>
-        <w:rPr>
-          <w:szCs w:val="28"/>
-        </w:rPr>
-        <w:t>务</w:t>
-      </w:r>
-      <w:proofErr w:type="gramEnd"/>
-      <w:r>
-        <w:rPr>
-          <w:szCs w:val="28"/>
-        </w:rPr>
-        <w:t>印书馆，</w:t>
+      <w:r>
+        <w:rPr>
+          <w:szCs w:val="28"/>
+        </w:rPr>
+        <w:t>务印书馆，</w:t>
       </w:r>
       <w:r>
         <w:rPr>
@@ -1618,14 +1366,12 @@
         </w:rPr>
         <w:t>[A ].</w:t>
       </w:r>
-      <w:proofErr w:type="gramStart"/>
       <w:r>
         <w:rPr>
           <w:szCs w:val="28"/>
         </w:rPr>
         <w:t>欧阳哲生</w:t>
       </w:r>
-      <w:proofErr w:type="gramEnd"/>
       <w:r>
         <w:rPr>
           <w:szCs w:val="28"/>
@@ -1782,21 +1528,7 @@
         <w:rPr>
           <w:szCs w:val="28"/>
         </w:rPr>
-        <w:t>黄</w:t>
-      </w:r>
-      <w:proofErr w:type="gramStart"/>
-      <w:r>
-        <w:rPr>
-          <w:szCs w:val="28"/>
-        </w:rPr>
-        <w:t>一</w:t>
-      </w:r>
-      <w:proofErr w:type="gramEnd"/>
-      <w:r>
-        <w:rPr>
-          <w:szCs w:val="28"/>
-        </w:rPr>
-        <w:t>农</w:t>
+        <w:t>黄一农</w:t>
       </w:r>
       <w:r>
         <w:rPr>
@@ -1838,7 +1570,6 @@
         <w:rPr>
           <w:szCs w:val="28"/>
         </w:rPr>
-        <w:lastRenderedPageBreak/>
         <w:t xml:space="preserve">2006. </w:t>
       </w:r>
     </w:p>
@@ -1852,6 +1583,7 @@
         <w:rPr>
           <w:szCs w:val="28"/>
         </w:rPr>
+        <w:lastRenderedPageBreak/>
         <w:t xml:space="preserve">[8] </w:t>
       </w:r>
       <w:r>
@@ -1919,16 +1651,8 @@
         <w:rPr>
           <w:szCs w:val="28"/>
         </w:rPr>
-        <w:t>项洁，</w:t>
-      </w:r>
-      <w:proofErr w:type="gramStart"/>
-      <w:r>
-        <w:rPr>
-          <w:szCs w:val="28"/>
-        </w:rPr>
-        <w:t>涂丰恩</w:t>
-      </w:r>
-      <w:proofErr w:type="gramEnd"/>
+        <w:t>项洁，涂丰恩</w:t>
+      </w:r>
       <w:r>
         <w:rPr>
           <w:szCs w:val="28"/>
@@ -2044,14 +1768,12 @@
         </w:rPr>
         <w:t xml:space="preserve">[10] </w:t>
       </w:r>
-      <w:proofErr w:type="gramStart"/>
       <w:r>
         <w:rPr>
           <w:szCs w:val="28"/>
         </w:rPr>
         <w:t>焦润明</w:t>
       </w:r>
-      <w:proofErr w:type="gramEnd"/>
       <w:r>
         <w:rPr>
           <w:szCs w:val="28"/>
@@ -2215,14 +1937,12 @@
         </w:rPr>
         <w:t xml:space="preserve"> </w:t>
       </w:r>
-      <w:proofErr w:type="gramStart"/>
       <w:r>
         <w:rPr>
           <w:szCs w:val="28"/>
         </w:rPr>
         <w:t>刍</w:t>
       </w:r>
-      <w:proofErr w:type="gramEnd"/>
       <w:r>
         <w:rPr>
           <w:szCs w:val="28"/>
@@ -2350,19 +2070,11 @@
         </w:rPr>
         <w:t>.</w:t>
       </w:r>
-      <w:proofErr w:type="gramStart"/>
-      <w:r>
-        <w:rPr>
-          <w:szCs w:val="28"/>
-        </w:rPr>
-        <w:t>当乾嘉</w:t>
-      </w:r>
-      <w:proofErr w:type="gramEnd"/>
-      <w:r>
-        <w:rPr>
-          <w:szCs w:val="28"/>
-        </w:rPr>
-        <w:t>学派遇上互联网</w:t>
+      <w:r>
+        <w:rPr>
+          <w:szCs w:val="28"/>
+        </w:rPr>
+        <w:t>当乾嘉学派遇上互联网</w:t>
       </w:r>
       <w:r>
         <w:rPr>
@@ -2423,21 +2135,7 @@
         <w:rPr>
           <w:szCs w:val="28"/>
         </w:rPr>
-        <w:t>项洁，翁</w:t>
-      </w:r>
-      <w:proofErr w:type="gramStart"/>
-      <w:r>
-        <w:rPr>
-          <w:szCs w:val="28"/>
-        </w:rPr>
-        <w:t>稷</w:t>
-      </w:r>
-      <w:proofErr w:type="gramEnd"/>
-      <w:r>
-        <w:rPr>
-          <w:szCs w:val="28"/>
-        </w:rPr>
-        <w:t>安</w:t>
+        <w:t>项洁，翁稷安</w:t>
       </w:r>
       <w:r>
         <w:rPr>
@@ -2481,19 +2179,11 @@
         </w:rPr>
         <w:t>[ A ].</w:t>
       </w:r>
-      <w:proofErr w:type="gramStart"/>
-      <w:r>
-        <w:rPr>
-          <w:szCs w:val="28"/>
-        </w:rPr>
-        <w:t>项洁编</w:t>
-      </w:r>
-      <w:proofErr w:type="gramEnd"/>
-      <w:r>
-        <w:rPr>
-          <w:szCs w:val="28"/>
-        </w:rPr>
-        <w:t>，金观涛，等</w:t>
+      <w:r>
+        <w:rPr>
+          <w:szCs w:val="28"/>
+        </w:rPr>
+        <w:t>项洁编，金观涛，等</w:t>
       </w:r>
       <w:r>
         <w:rPr>
@@ -2513,19 +2203,11 @@
         </w:rPr>
         <w:t xml:space="preserve"> </w:t>
       </w:r>
-      <w:proofErr w:type="gramStart"/>
-      <w:r>
-        <w:rPr>
-          <w:szCs w:val="28"/>
-        </w:rPr>
-        <w:t>础</w:t>
-      </w:r>
-      <w:proofErr w:type="gramEnd"/>
-      <w:r>
-        <w:rPr>
-          <w:szCs w:val="28"/>
-        </w:rPr>
-        <w:t>与想象</w:t>
+      <w:r>
+        <w:rPr>
+          <w:szCs w:val="28"/>
+        </w:rPr>
+        <w:t>础与想象</w:t>
       </w:r>
       <w:r>
         <w:rPr>
@@ -2594,28 +2276,24 @@
         </w:rPr>
         <w:t>[A ].</w:t>
       </w:r>
-      <w:proofErr w:type="gramStart"/>
       <w:r>
         <w:rPr>
           <w:szCs w:val="28"/>
         </w:rPr>
         <w:t>濡</w:t>
       </w:r>
-      <w:proofErr w:type="gramEnd"/>
-      <w:r>
-        <w:rPr>
-          <w:szCs w:val="28"/>
-        </w:rPr>
-        <w:t xml:space="preserve"> </w:t>
-      </w:r>
-      <w:proofErr w:type="gramStart"/>
+      <w:r>
+        <w:rPr>
+          <w:szCs w:val="28"/>
+        </w:rPr>
+        <w:t xml:space="preserve"> </w:t>
+      </w:r>
       <w:r>
         <w:rPr>
           <w:szCs w:val="28"/>
         </w:rPr>
         <w:t>沫集</w:t>
       </w:r>
-      <w:proofErr w:type="gramEnd"/>
       <w:r>
         <w:rPr>
           <w:szCs w:val="28"/>
@@ -2647,19 +2325,11 @@
         </w:rPr>
         <w:t xml:space="preserve">[15] </w:t>
       </w:r>
-      <w:proofErr w:type="gramStart"/>
-      <w:r>
-        <w:rPr>
-          <w:szCs w:val="28"/>
-        </w:rPr>
-        <w:t>苗贵松</w:t>
-      </w:r>
-      <w:proofErr w:type="gramEnd"/>
-      <w:r>
-        <w:rPr>
-          <w:szCs w:val="28"/>
-        </w:rPr>
-        <w:t>，等</w:t>
+      <w:r>
+        <w:rPr>
+          <w:szCs w:val="28"/>
+        </w:rPr>
+        <w:t>苗贵松，等</w:t>
       </w:r>
       <w:r>
         <w:rPr>
@@ -2695,21 +2365,7 @@
         <w:rPr>
           <w:szCs w:val="28"/>
         </w:rPr>
-        <w:t>兼论唐戴叔伦</w:t>
-      </w:r>
-      <w:proofErr w:type="gramStart"/>
-      <w:r>
-        <w:rPr>
-          <w:szCs w:val="28"/>
-        </w:rPr>
-        <w:t>编年系地信息</w:t>
-      </w:r>
-      <w:proofErr w:type="gramEnd"/>
-      <w:r>
-        <w:rPr>
-          <w:szCs w:val="28"/>
-        </w:rPr>
-        <w:t>平台建设</w:t>
+        <w:t>兼论唐戴叔伦编年系地信息平台建设</w:t>
       </w:r>
       <w:r>
         <w:rPr>
@@ -2826,19 +2482,11 @@
         </w:rPr>
         <w:t>[A ].</w:t>
       </w:r>
-      <w:proofErr w:type="gramStart"/>
-      <w:r>
-        <w:rPr>
-          <w:szCs w:val="28"/>
-        </w:rPr>
-        <w:t>金明馆丛稿</w:t>
-      </w:r>
-      <w:proofErr w:type="gramEnd"/>
-      <w:r>
-        <w:rPr>
-          <w:szCs w:val="28"/>
-        </w:rPr>
-        <w:t>二编</w:t>
+      <w:r>
+        <w:rPr>
+          <w:szCs w:val="28"/>
+        </w:rPr>
+        <w:t>金明馆丛稿二编</w:t>
       </w:r>
       <w:r>
         <w:rPr>
@@ -2942,51 +2590,43 @@
         <w:rPr>
           <w:szCs w:val="28"/>
         </w:rPr>
+        <w:t xml:space="preserve">[19] </w:t>
+      </w:r>
+      <w:r>
+        <w:rPr>
+          <w:szCs w:val="28"/>
+        </w:rPr>
+        <w:t>罗玮，罗教讲</w:t>
+      </w:r>
+      <w:r>
+        <w:rPr>
+          <w:szCs w:val="28"/>
+        </w:rPr>
+        <w:t>.</w:t>
+      </w:r>
+      <w:r>
+        <w:rPr>
+          <w:szCs w:val="28"/>
+        </w:rPr>
+        <w:t>新计算社会学：大数据时代的社会学研究</w:t>
+      </w:r>
+      <w:r>
+        <w:rPr>
+          <w:szCs w:val="28"/>
+        </w:rPr>
+        <w:t xml:space="preserve"> [ J].</w:t>
+      </w:r>
+      <w:r>
+        <w:rPr>
+          <w:szCs w:val="28"/>
+        </w:rPr>
+        <w:t>社会学研究，</w:t>
+      </w:r>
+      <w:r>
+        <w:rPr>
+          <w:szCs w:val="28"/>
+        </w:rPr>
         <w:lastRenderedPageBreak/>
-        <w:t xml:space="preserve">[19] </w:t>
-      </w:r>
-      <w:r>
-        <w:rPr>
-          <w:szCs w:val="28"/>
-        </w:rPr>
-        <w:t>罗玮，</w:t>
-      </w:r>
-      <w:proofErr w:type="gramStart"/>
-      <w:r>
-        <w:rPr>
-          <w:szCs w:val="28"/>
-        </w:rPr>
-        <w:t>罗教讲</w:t>
-      </w:r>
-      <w:proofErr w:type="gramEnd"/>
-      <w:r>
-        <w:rPr>
-          <w:szCs w:val="28"/>
-        </w:rPr>
-        <w:t>.</w:t>
-      </w:r>
-      <w:r>
-        <w:rPr>
-          <w:szCs w:val="28"/>
-        </w:rPr>
-        <w:t>新计算社会学：大数据时代的社会学研究</w:t>
-      </w:r>
-      <w:r>
-        <w:rPr>
-          <w:szCs w:val="28"/>
-        </w:rPr>
-        <w:t xml:space="preserve"> [ J].</w:t>
-      </w:r>
-      <w:r>
-        <w:rPr>
-          <w:szCs w:val="28"/>
-        </w:rPr>
-        <w:t>社会学研究，</w:t>
-      </w:r>
-      <w:r>
-        <w:rPr>
-          <w:szCs w:val="28"/>
-        </w:rPr>
         <w:t>2015</w:t>
       </w:r>
       <w:r>
@@ -3211,21 +2851,7 @@
         <w:rPr>
           <w:szCs w:val="28"/>
         </w:rPr>
-        <w:t>钱</w:t>
-      </w:r>
-      <w:proofErr w:type="gramStart"/>
-      <w:r>
-        <w:rPr>
-          <w:szCs w:val="28"/>
-        </w:rPr>
-        <w:t>锺</w:t>
-      </w:r>
-      <w:proofErr w:type="gramEnd"/>
-      <w:r>
-        <w:rPr>
-          <w:szCs w:val="28"/>
-        </w:rPr>
-        <w:t>书与电脑时代</w:t>
+        <w:t>钱锺书与电脑时代</w:t>
       </w:r>
       <w:r>
         <w:rPr>
@@ -3343,14 +2969,12 @@
         </w:rPr>
         <w:t xml:space="preserve">[23] </w:t>
       </w:r>
-      <w:proofErr w:type="gramStart"/>
       <w:r>
         <w:rPr>
           <w:szCs w:val="28"/>
         </w:rPr>
         <w:t>罗凤珠</w:t>
       </w:r>
-      <w:proofErr w:type="gramEnd"/>
       <w:r>
         <w:rPr>
           <w:szCs w:val="28"/>
@@ -3713,24 +3337,13 @@
         <w:t xml:space="preserve"> </w:t>
       </w:r>
       <w:r>
-        <w:t xml:space="preserve">Big Data Analytics: What It Is, How It Works, Benefits, And </w:t>
-      </w:r>
-      <w:proofErr w:type="gramStart"/>
-      <w:r>
-        <w:t>Challenges</w:t>
-      </w:r>
-      <w:r>
-        <w:rPr>
-          <w:rFonts w:hint="eastAsia"/>
-        </w:rPr>
-        <w:t>[</w:t>
-      </w:r>
-      <w:proofErr w:type="gramEnd"/>
-      <w:r>
-        <w:rPr>
-          <w:rFonts w:hint="eastAsia"/>
-        </w:rPr>
-        <w:t>EB/OL].</w:t>
+        <w:t>Big Data Analytics: What It Is, How It Works, Benefits, And Challenges</w:t>
+      </w:r>
+      <w:r>
+        <w:rPr>
+          <w:rFonts w:hint="eastAsia"/>
+        </w:rPr>
+        <w:t>[EB/OL].</w:t>
       </w:r>
       <w:r>
         <w:rPr>
@@ -3779,24 +3392,13 @@
         <w:t xml:space="preserve"> </w:t>
       </w:r>
       <w:r>
-        <w:t xml:space="preserve">What is big data </w:t>
-      </w:r>
-      <w:proofErr w:type="gramStart"/>
-      <w:r>
-        <w:t>analytics?</w:t>
-      </w:r>
-      <w:r>
-        <w:rPr>
-          <w:rFonts w:hint="eastAsia"/>
-        </w:rPr>
-        <w:t>[</w:t>
-      </w:r>
-      <w:proofErr w:type="gramEnd"/>
-      <w:r>
-        <w:rPr>
-          <w:rFonts w:hint="eastAsia"/>
-        </w:rPr>
-        <w:t>EB/OL]</w:t>
+        <w:t>What is big data analytics?</w:t>
+      </w:r>
+      <w:r>
+        <w:rPr>
+          <w:rFonts w:hint="eastAsia"/>
+        </w:rPr>
+        <w:t>[EB/OL]</w:t>
       </w:r>
       <w:r>
         <w:t xml:space="preserve"> </w:t>
@@ -3840,11 +3442,6 @@
       </w:r>
     </w:p>
     <w:p>
-      <w:pPr>
-        <w:rPr>
-          <w:rFonts w:hint="eastAsia"/>
-        </w:rPr>
-      </w:pPr>
       <w:r>
         <w:rPr>
           <w:rFonts w:hint="eastAsia"/>
@@ -3852,27 +3449,13 @@
         <w:t>[28]</w:t>
       </w:r>
       <w:r>
-        <w:t xml:space="preserve"> </w:t>
-      </w:r>
-      <w:r>
-        <w:t xml:space="preserve">The history of big </w:t>
-      </w:r>
-      <w:proofErr w:type="gramStart"/>
-      <w:r>
-        <w:t>data</w:t>
-      </w:r>
-      <w:r>
-        <w:rPr>
-          <w:rFonts w:hint="eastAsia"/>
-        </w:rPr>
-        <w:t>[</w:t>
-      </w:r>
-      <w:proofErr w:type="gramEnd"/>
-      <w:r>
-        <w:rPr>
-          <w:rFonts w:hint="eastAsia"/>
-        </w:rPr>
-        <w:t xml:space="preserve">EB/OL] </w:t>
+        <w:t xml:space="preserve"> The history of big data</w:t>
+      </w:r>
+      <w:r>
+        <w:rPr>
+          <w:rFonts w:hint="eastAsia"/>
+        </w:rPr>
+        <w:t xml:space="preserve">[EB/OL] </w:t>
       </w:r>
       <w:r>
         <w:t>George Firican</w:t>
@@ -3903,7 +3486,6 @@
     <w:p>
       <w:pPr>
         <w:rPr>
-          <w:rFonts w:hint="eastAsia"/>
           <w:b/>
           <w:bCs/>
         </w:rPr>
@@ -3932,27 +3514,13 @@
         <w:t>.</w:t>
       </w:r>
       <w:r>
-        <w:t xml:space="preserve"> </w:t>
-      </w:r>
-      <w:r>
-        <w:t xml:space="preserve">The Power of Big Data in </w:t>
-      </w:r>
-      <w:proofErr w:type="gramStart"/>
-      <w:r>
-        <w:t>China</w:t>
-      </w:r>
-      <w:r>
-        <w:rPr>
-          <w:rFonts w:hint="eastAsia"/>
-        </w:rPr>
-        <w:t>[</w:t>
-      </w:r>
-      <w:proofErr w:type="gramEnd"/>
-      <w:r>
-        <w:rPr>
-          <w:rFonts w:hint="eastAsia"/>
-        </w:rPr>
-        <w:t>EB/OL](</w:t>
+        <w:t xml:space="preserve"> The Power of Big Data in China</w:t>
+      </w:r>
+      <w:r>
+        <w:rPr>
+          <w:rFonts w:hint="eastAsia"/>
+        </w:rPr>
+        <w:t>[EB/OL](</w:t>
       </w:r>
       <w:r>
         <w:rPr>
@@ -3972,24 +3540,12 @@
       </w:r>
     </w:p>
     <w:p>
-      <w:pPr>
-        <w:rPr>
-          <w:rFonts w:hint="eastAsia"/>
-        </w:rPr>
-      </w:pPr>
       <w:hyperlink r:id="rId11" w:history="1">
         <w:r>
           <w:rPr>
             <w:rStyle w:val="a4"/>
           </w:rPr>
-          <w:t>https://english.ckgsb.edu.cn/knowledge/article/the-power-of-big-data-in-chi</w:t>
-        </w:r>
-        <w:r>
-          <w:rPr>
-            <w:rStyle w:val="a4"/>
-          </w:rPr>
-          <w:lastRenderedPageBreak/>
-          <w:t>na/</w:t>
+          <w:t>https://english.ckgsb.edu.cn/knowledge/article/the-power-of-big-data-in-china/</w:t>
         </w:r>
       </w:hyperlink>
       <w:r>
@@ -4004,6 +3560,7 @@
         <w:rPr>
           <w:rFonts w:hint="eastAsia"/>
         </w:rPr>
+        <w:lastRenderedPageBreak/>
         <w:t>[30]</w:t>
       </w:r>
       <w:r>
@@ -4026,24 +3583,13 @@
         <w:t xml:space="preserve">. </w:t>
       </w:r>
       <w:r>
-        <w:t xml:space="preserve">The Age of AI: Strategic insights for AI </w:t>
-      </w:r>
-      <w:proofErr w:type="gramStart"/>
-      <w:r>
-        <w:t>innovation</w:t>
-      </w:r>
-      <w:r>
-        <w:rPr>
-          <w:rFonts w:hint="eastAsia"/>
-        </w:rPr>
-        <w:t>[</w:t>
-      </w:r>
-      <w:proofErr w:type="gramEnd"/>
-      <w:r>
-        <w:rPr>
-          <w:rFonts w:hint="eastAsia"/>
-        </w:rPr>
-        <w:t>EB/OL](</w:t>
+        <w:t>The Age of AI: Strategic insights for AI innovation</w:t>
+      </w:r>
+      <w:r>
+        <w:rPr>
+          <w:rFonts w:hint="eastAsia"/>
+        </w:rPr>
+        <w:t>[EB/OL](</w:t>
       </w:r>
       <w:r>
         <w:rPr>
@@ -4072,6 +3618,11 @@
       </w:r>
     </w:p>
     <w:p>
+      <w:pPr>
+        <w:rPr>
+          <w:rFonts w:hint="eastAsia"/>
+        </w:rPr>
+      </w:pPr>
       <w:hyperlink r:id="rId12" w:history="1">
         <w:r>
           <w:rPr>
@@ -4090,32 +3641,6 @@
     <w:p>
       <w:pPr>
         <w:rPr>
-          <w:rFonts w:hint="eastAsia"/>
-        </w:rPr>
-      </w:pPr>
-      <w:r>
-        <w:rPr>
-          <w:rFonts w:hint="eastAsia"/>
-        </w:rPr>
-        <w:t>[</w:t>
-      </w:r>
-      <w:r>
-        <w:rPr>
-          <w:rFonts w:hint="eastAsia"/>
-        </w:rPr>
-        <w:t>31</w:t>
-      </w:r>
-      <w:r>
-        <w:rPr>
-          <w:rFonts w:hint="eastAsia"/>
-        </w:rPr>
-        <w:t>]</w:t>
-      </w:r>
-    </w:p>
-    <w:p>
-      <w:pPr>
-        <w:rPr>
-          <w:rFonts w:hint="eastAsia"/>
           <w:szCs w:val="28"/>
         </w:rPr>
       </w:pPr>
@@ -5063,6 +4588,7 @@
   <w:style w:type="character" w:default="1" w:styleId="a0">
     <w:name w:val="Default Paragraph Font"/>
     <w:uiPriority w:val="1"/>
+    <w:semiHidden/>
     <w:unhideWhenUsed/>
   </w:style>
   <w:style w:type="table" w:default="1" w:styleId="a1">

</xml_diff>